<commit_message>
Update dev module content
</commit_message>
<xml_diff>
--- a/dp/08_1.MODULE_DEVELOPMENT.docx
+++ b/dp/08_1.MODULE_DEVELOPMENT.docx
@@ -830,14 +830,12 @@
       <w:r>
         <w:t>менеджера. Для этого нужно использовать команду: «</w:t>
       </w:r>
-      <w:proofErr w:type="spellStart"/>
       <w:r>
         <w:rPr>
           <w:lang w:val="en-US"/>
         </w:rPr>
         <w:t>npm</w:t>
       </w:r>
-      <w:proofErr w:type="spellEnd"/>
       <w:r>
         <w:t xml:space="preserve"> </w:t>
       </w:r>
@@ -1233,7 +1231,6 @@
         </w:rPr>
         <w:t xml:space="preserve">кеша. В настройке нудно указать максимыльный срок кеширования файлов, в данном случае это будет один день. А также необходимо включить использование </w:t>
       </w:r>
-      <w:proofErr w:type="spellStart"/>
       <w:r>
         <w:rPr>
           <w:rFonts w:cs="Times New Roman"/>
@@ -1243,7 +1240,6 @@
         </w:rPr>
         <w:t>eTag</w:t>
       </w:r>
-      <w:proofErr w:type="spellEnd"/>
       <w:r>
         <w:rPr>
           <w:rFonts w:cs="Times New Roman"/>
@@ -2852,7 +2848,6 @@
           <w:szCs w:val="28"/>
         </w:rPr>
       </w:pPr>
-      <w:proofErr w:type="gramStart"/>
       <w:r>
         <w:rPr>
           <w:rFonts w:cs="Times New Roman"/>
@@ -2861,7 +2856,6 @@
         </w:rPr>
         <w:t>pageName</w:t>
       </w:r>
-      <w:proofErr w:type="gramEnd"/>
       <w:r>
         <w:rPr>
           <w:rFonts w:cs="Times New Roman"/>
@@ -3811,7 +3805,6 @@
           <w:szCs w:val="28"/>
         </w:rPr>
       </w:pPr>
-      <w:proofErr w:type="gramStart"/>
       <w:r>
         <w:rPr>
           <w:rFonts w:cs="Times New Roman"/>
@@ -3820,7 +3813,6 @@
         </w:rPr>
         <w:t>set</w:t>
       </w:r>
-      <w:proofErr w:type="gramEnd"/>
       <w:r>
         <w:rPr>
           <w:rFonts w:cs="Times New Roman"/>
@@ -4561,7 +4553,6 @@
         <w:rPr>
           <w:rFonts w:cs="Times New Roman"/>
           <w:szCs w:val="28"/>
-          <w:lang w:val="en-US"/>
         </w:rPr>
       </w:pPr>
       <w:r>
@@ -4578,77 +4569,846 @@
         </w:rPr>
         <w:t xml:space="preserve">метод обработки запросов клинетской стороны. </w:t>
       </w:r>
-    </w:p>
-    <w:p>
-      <w:pPr>
-        <w:rPr>
-          <w:lang w:val="en-US" w:eastAsia="en-US"/>
-        </w:rPr>
-      </w:pPr>
-    </w:p>
-    <w:p>
-      <w:pPr>
-        <w:rPr>
-          <w:lang w:val="en-US" w:eastAsia="en-US"/>
-        </w:rPr>
-      </w:pPr>
-    </w:p>
-    <w:p>
-      <w:pPr>
-        <w:rPr>
-          <w:lang w:val="en-US" w:eastAsia="en-US"/>
-        </w:rPr>
-      </w:pPr>
-    </w:p>
-    <w:p>
-      <w:pPr>
-        <w:rPr>
-          <w:lang w:val="en-US" w:eastAsia="en-US"/>
-        </w:rPr>
-      </w:pPr>
-    </w:p>
-    <w:p>
-      <w:pPr>
-        <w:rPr>
-          <w:lang w:val="en-US" w:eastAsia="en-US"/>
-        </w:rPr>
-      </w:pPr>
-    </w:p>
-    <w:p>
-      <w:pPr>
-        <w:rPr>
-          <w:lang w:val="en-US" w:eastAsia="en-US"/>
-        </w:rPr>
-      </w:pPr>
-    </w:p>
-    <w:p>
-      <w:pPr>
-        <w:rPr>
-          <w:lang w:val="en-US" w:eastAsia="en-US"/>
-        </w:rPr>
-      </w:pPr>
-    </w:p>
-    <w:p>
-      <w:pPr>
-        <w:rPr>
-          <w:lang w:val="en-US" w:eastAsia="en-US"/>
-        </w:rPr>
-      </w:pPr>
-    </w:p>
-    <w:p>
-      <w:pPr>
-        <w:rPr>
-          <w:lang w:val="en-US" w:eastAsia="en-US"/>
-        </w:rPr>
-      </w:pPr>
-    </w:p>
-    <w:p>
-      <w:pPr>
-        <w:jc w:val="center"/>
-        <w:rPr>
-          <w:lang w:val="en-US" w:eastAsia="en-US"/>
-        </w:rPr>
-      </w:pPr>
+      <w:r>
+        <w:rPr>
+          <w:rFonts w:cs="Times New Roman"/>
+          <w:szCs w:val="28"/>
+        </w:rPr>
+        <w:t xml:space="preserve">После получения запроса от клиента в формате </w:t>
+      </w:r>
+      <w:r>
+        <w:rPr>
+          <w:rFonts w:cs="Times New Roman"/>
+          <w:szCs w:val="28"/>
+          <w:lang w:val="en-US"/>
+        </w:rPr>
+        <w:t>JSON</w:t>
+      </w:r>
+      <w:r>
+        <w:rPr>
+          <w:rFonts w:cs="Times New Roman"/>
+          <w:szCs w:val="28"/>
+        </w:rPr>
+        <w:t xml:space="preserve">, модуль должен убедиться, что данный запрос возможен, поэтому первым делом к какой именно сущности направлен запрос. Если сущность существует, то проверяется какой метод данной сущности будет вызван – и только после данной проверки </w:t>
+      </w:r>
+      <w:r>
+        <w:rPr>
+          <w:rFonts w:cs="Times New Roman"/>
+          <w:szCs w:val="28"/>
+          <w:lang w:val="en-US"/>
+        </w:rPr>
+        <w:t>API</w:t>
+      </w:r>
+      <w:r>
+        <w:rPr>
+          <w:rFonts w:cs="Times New Roman"/>
+          <w:szCs w:val="28"/>
+        </w:rPr>
+        <w:t>-</w:t>
+      </w:r>
+      <w:r>
+        <w:rPr>
+          <w:rFonts w:cs="Times New Roman"/>
+          <w:szCs w:val="28"/>
+        </w:rPr>
+        <w:t xml:space="preserve">модуль берез необходимую сушносит из хеш-таблицы и вызывает необходимый метод с нужными параметрами. Если же какой-то из этапов работы </w:t>
+      </w:r>
+      <w:r>
+        <w:rPr>
+          <w:rFonts w:cs="Times New Roman"/>
+          <w:szCs w:val="28"/>
+          <w:lang w:val="en-US"/>
+        </w:rPr>
+        <w:t>API</w:t>
+      </w:r>
+      <w:r>
+        <w:rPr>
+          <w:rFonts w:cs="Times New Roman"/>
+          <w:szCs w:val="28"/>
+        </w:rPr>
+        <w:t>-</w:t>
+      </w:r>
+      <w:r>
+        <w:rPr>
+          <w:rFonts w:cs="Times New Roman"/>
+          <w:szCs w:val="28"/>
+        </w:rPr>
+        <w:t>модуля не удался, то он возвращает ошибку, которая в итоге отправляется в качестве ответа клиенту.</w:t>
+      </w:r>
+    </w:p>
+    <w:p>
+      <w:pPr>
+        <w:pStyle w:val="ListBullet"/>
+        <w:ind w:firstLine="709"/>
+        <w:rPr>
+          <w:rFonts w:cs="Times New Roman"/>
+          <w:szCs w:val="28"/>
+        </w:rPr>
+      </w:pPr>
+      <w:r>
+        <w:rPr>
+          <w:rFonts w:cs="Times New Roman"/>
+          <w:szCs w:val="28"/>
+        </w:rPr>
+        <w:t xml:space="preserve">Для увелечения надежности </w:t>
+      </w:r>
+      <w:r>
+        <w:rPr>
+          <w:rFonts w:cs="Times New Roman"/>
+          <w:szCs w:val="28"/>
+          <w:lang w:val="en-US"/>
+        </w:rPr>
+        <w:t>API</w:t>
+      </w:r>
+      <w:r>
+        <w:rPr>
+          <w:rFonts w:cs="Times New Roman"/>
+          <w:szCs w:val="28"/>
+        </w:rPr>
+        <w:t>-</w:t>
+      </w:r>
+      <w:r>
+        <w:rPr>
+          <w:rFonts w:cs="Times New Roman"/>
+          <w:szCs w:val="28"/>
+        </w:rPr>
+        <w:t>модуль так провеят заголовки каждого запроса, а именно:</w:t>
+      </w:r>
+    </w:p>
+    <w:p>
+      <w:pPr>
+        <w:pStyle w:val="ListBullet"/>
+        <w:numPr>
+          <w:ilvl w:val="0"/>
+          <w:numId w:val="1"/>
+        </w:numPr>
+        <w:tabs>
+          <w:tab w:val="num" w:pos="1134"/>
+        </w:tabs>
+        <w:ind w:left="0" w:firstLine="709"/>
+        <w:rPr>
+          <w:rFonts w:cs="Times New Roman"/>
+          <w:szCs w:val="28"/>
+        </w:rPr>
+      </w:pPr>
+      <w:r>
+        <w:rPr>
+          <w:rFonts w:cs="Times New Roman"/>
+          <w:szCs w:val="28"/>
+        </w:rPr>
+        <w:t>метод запроса</w:t>
+      </w:r>
+      <w:r>
+        <w:rPr>
+          <w:rFonts w:cs="Times New Roman"/>
+          <w:szCs w:val="28"/>
+        </w:rPr>
+        <w:t>;</w:t>
+      </w:r>
+    </w:p>
+    <w:p>
+      <w:pPr>
+        <w:pStyle w:val="ListBullet"/>
+        <w:numPr>
+          <w:ilvl w:val="0"/>
+          <w:numId w:val="1"/>
+        </w:numPr>
+        <w:tabs>
+          <w:tab w:val="num" w:pos="1134"/>
+        </w:tabs>
+        <w:ind w:left="0" w:firstLine="709"/>
+        <w:rPr>
+          <w:rFonts w:cs="Times New Roman"/>
+          <w:szCs w:val="28"/>
+        </w:rPr>
+      </w:pPr>
+      <w:r>
+        <w:rPr>
+          <w:rFonts w:cs="Times New Roman"/>
+          <w:szCs w:val="28"/>
+        </w:rPr>
+        <w:t>хост запроса;</w:t>
+      </w:r>
+    </w:p>
+    <w:p>
+      <w:pPr>
+        <w:pStyle w:val="ListBullet"/>
+        <w:numPr>
+          <w:ilvl w:val="0"/>
+          <w:numId w:val="1"/>
+        </w:numPr>
+        <w:tabs>
+          <w:tab w:val="num" w:pos="1134"/>
+        </w:tabs>
+        <w:ind w:left="0" w:firstLine="709"/>
+        <w:rPr>
+          <w:rFonts w:cs="Times New Roman"/>
+          <w:szCs w:val="28"/>
+        </w:rPr>
+      </w:pPr>
+      <w:r>
+        <w:rPr>
+          <w:rFonts w:cs="Times New Roman"/>
+          <w:szCs w:val="28"/>
+        </w:rPr>
+        <w:t>тип данных запроса.</w:t>
+      </w:r>
+    </w:p>
+    <w:p>
+      <w:pPr>
+        <w:pStyle w:val="ListBullet"/>
+        <w:ind w:firstLine="709"/>
+        <w:rPr>
+          <w:rFonts w:cs="Times New Roman"/>
+          <w:szCs w:val="28"/>
+        </w:rPr>
+      </w:pPr>
+      <w:r>
+        <w:rPr>
+          <w:rFonts w:cs="Times New Roman"/>
+          <w:szCs w:val="28"/>
+        </w:rPr>
+        <w:t>Метод запроса всегда должен быть</w:t>
+      </w:r>
+      <w:r>
+        <w:rPr>
+          <w:rFonts w:cs="Times New Roman"/>
+          <w:szCs w:val="28"/>
+        </w:rPr>
+        <w:t xml:space="preserve"> </w:t>
+      </w:r>
+      <w:r>
+        <w:rPr>
+          <w:rFonts w:cs="Times New Roman"/>
+          <w:szCs w:val="28"/>
+          <w:lang w:val="en-US"/>
+        </w:rPr>
+        <w:t>POST</w:t>
+      </w:r>
+      <w:r>
+        <w:rPr>
+          <w:rFonts w:cs="Times New Roman"/>
+          <w:szCs w:val="28"/>
+        </w:rPr>
+        <w:t xml:space="preserve">, а запроса должны приходить искочительно от того же хоста, на котором запушен сервер, чтобы другие ресурсы не могли получить доступ к информации. Так как сервер настроен на работу с данными в формате </w:t>
+      </w:r>
+      <w:r>
+        <w:rPr>
+          <w:rFonts w:cs="Times New Roman"/>
+          <w:szCs w:val="28"/>
+          <w:lang w:val="en-US"/>
+        </w:rPr>
+        <w:t>JSON</w:t>
+      </w:r>
+      <w:r>
+        <w:rPr>
+          <w:rFonts w:cs="Times New Roman"/>
+          <w:szCs w:val="28"/>
+        </w:rPr>
+        <w:t>, то имеет смысл делать проверку на тип данных запроса, он должен быть всегда «</w:t>
+      </w:r>
+      <w:r>
+        <w:rPr>
+          <w:rFonts w:cs="Times New Roman"/>
+          <w:szCs w:val="28"/>
+          <w:lang w:val="en-US"/>
+        </w:rPr>
+        <w:t>application</w:t>
+      </w:r>
+      <w:r>
+        <w:rPr>
+          <w:rFonts w:cs="Times New Roman"/>
+          <w:szCs w:val="28"/>
+        </w:rPr>
+        <w:t>/</w:t>
+      </w:r>
+      <w:r>
+        <w:rPr>
+          <w:rFonts w:cs="Times New Roman"/>
+          <w:szCs w:val="28"/>
+          <w:lang w:val="en-US"/>
+        </w:rPr>
+        <w:t>json</w:t>
+      </w:r>
+      <w:r>
+        <w:rPr>
+          <w:rFonts w:cs="Times New Roman"/>
+          <w:szCs w:val="28"/>
+        </w:rPr>
+        <w:t xml:space="preserve">». При </w:t>
+      </w:r>
+      <w:r>
+        <w:rPr>
+          <w:rFonts w:cs="Times New Roman"/>
+          <w:szCs w:val="28"/>
+        </w:rPr>
+        <w:lastRenderedPageBreak/>
+        <w:t xml:space="preserve">несовпадении одного из загловком </w:t>
+      </w:r>
+      <w:r>
+        <w:rPr>
+          <w:rFonts w:cs="Times New Roman"/>
+          <w:szCs w:val="28"/>
+          <w:lang w:val="en-US"/>
+        </w:rPr>
+        <w:t>API</w:t>
+      </w:r>
+      <w:r>
+        <w:rPr>
+          <w:rFonts w:cs="Times New Roman"/>
+          <w:szCs w:val="28"/>
+        </w:rPr>
+        <w:t>-</w:t>
+      </w:r>
+      <w:r>
+        <w:rPr>
+          <w:rFonts w:cs="Times New Roman"/>
+          <w:szCs w:val="28"/>
+        </w:rPr>
+        <w:t>модуль так же вернет в качестве ответа ошибку.</w:t>
+      </w:r>
+    </w:p>
+    <w:p>
+      <w:pPr>
+        <w:pStyle w:val="ListBullet"/>
+        <w:ind w:firstLine="709"/>
+        <w:rPr>
+          <w:rFonts w:cs="Times New Roman"/>
+          <w:szCs w:val="28"/>
+        </w:rPr>
+      </w:pPr>
+      <w:r>
+        <w:rPr>
+          <w:rFonts w:cs="Times New Roman"/>
+          <w:szCs w:val="28"/>
+        </w:rPr>
+        <w:t xml:space="preserve">На этом работа над функциональностью </w:t>
+      </w:r>
+      <w:r>
+        <w:rPr>
+          <w:rFonts w:cs="Times New Roman"/>
+          <w:szCs w:val="28"/>
+          <w:lang w:val="en-US"/>
+        </w:rPr>
+        <w:t>API</w:t>
+      </w:r>
+      <w:r>
+        <w:rPr>
+          <w:rFonts w:cs="Times New Roman"/>
+          <w:szCs w:val="28"/>
+        </w:rPr>
+        <w:t>-</w:t>
+      </w:r>
+      <w:r>
+        <w:rPr>
+          <w:rFonts w:cs="Times New Roman"/>
+          <w:szCs w:val="28"/>
+        </w:rPr>
+        <w:t>модуля окончена, теперь имеет смысл вернуться на клентскую сторону и</w:t>
+      </w:r>
+      <w:r>
+        <w:rPr>
+          <w:rFonts w:cs="Times New Roman"/>
+          <w:szCs w:val="28"/>
+        </w:rPr>
+        <w:t xml:space="preserve"> разработать</w:t>
+      </w:r>
+      <w:r>
+        <w:rPr>
+          <w:rFonts w:cs="Times New Roman"/>
+          <w:szCs w:val="28"/>
+        </w:rPr>
+        <w:t xml:space="preserve"> модуль для работы с </w:t>
+      </w:r>
+      <w:r>
+        <w:rPr>
+          <w:rFonts w:cs="Times New Roman"/>
+          <w:szCs w:val="28"/>
+          <w:lang w:val="en-US"/>
+        </w:rPr>
+        <w:t>API</w:t>
+      </w:r>
+      <w:r>
+        <w:rPr>
+          <w:rFonts w:cs="Times New Roman"/>
+          <w:szCs w:val="28"/>
+        </w:rPr>
+        <w:t>.</w:t>
+      </w:r>
+    </w:p>
+    <w:p>
+      <w:pPr>
+        <w:pStyle w:val="ListBullet"/>
+        <w:ind w:firstLine="709"/>
+        <w:rPr>
+          <w:rFonts w:cs="Times New Roman"/>
+          <w:szCs w:val="28"/>
+        </w:rPr>
+      </w:pPr>
+    </w:p>
+    <w:p>
+      <w:pPr>
+        <w:pStyle w:val="Heading2"/>
+        <w:spacing w:before="0"/>
+        <w:ind w:firstLine="709"/>
+        <w:rPr>
+          <w:rFonts w:cs="Times New Roman"/>
+        </w:rPr>
+      </w:pPr>
+      <w:r>
+        <w:rPr>
+          <w:rFonts w:cs="Times New Roman"/>
+          <w:b/>
+        </w:rPr>
+        <w:t>4.6</w:t>
+      </w:r>
+      <w:r>
+        <w:rPr>
+          <w:rFonts w:cs="Times New Roman"/>
+          <w:b/>
+        </w:rPr>
+        <w:t xml:space="preserve"> </w:t>
+      </w:r>
+      <w:r>
+        <w:rPr>
+          <w:rFonts w:cs="Times New Roman"/>
+        </w:rPr>
+        <w:t>К</w:t>
+      </w:r>
+      <w:r>
+        <w:rPr>
+          <w:rFonts w:cs="Times New Roman"/>
+        </w:rPr>
+        <w:t>лиентский</w:t>
+      </w:r>
+      <w:r>
+        <w:rPr>
+          <w:rFonts w:cs="Times New Roman"/>
+        </w:rPr>
+        <w:t xml:space="preserve"> </w:t>
+      </w:r>
+      <w:r>
+        <w:rPr>
+          <w:rFonts w:cs="Times New Roman"/>
+        </w:rPr>
+        <w:t xml:space="preserve">блок для работы с </w:t>
+      </w:r>
+      <w:r>
+        <w:rPr>
+          <w:rFonts w:cs="Times New Roman"/>
+          <w:lang w:val="en-US"/>
+        </w:rPr>
+        <w:t>API</w:t>
+      </w:r>
+    </w:p>
+    <w:p>
+      <w:pPr>
+        <w:pStyle w:val="ListBullet"/>
+        <w:ind w:firstLine="709"/>
+        <w:rPr>
+          <w:rFonts w:cs="Times New Roman"/>
+          <w:szCs w:val="28"/>
+        </w:rPr>
+      </w:pPr>
+    </w:p>
+    <w:p>
+      <w:pPr>
+        <w:pStyle w:val="ListBullet"/>
+        <w:ind w:firstLine="709"/>
+        <w:rPr>
+          <w:rFonts w:cs="Times New Roman"/>
+          <w:szCs w:val="28"/>
+        </w:rPr>
+      </w:pPr>
+      <w:r>
+        <w:rPr>
+          <w:rFonts w:cs="Times New Roman"/>
+          <w:szCs w:val="28"/>
+        </w:rPr>
+        <w:t xml:space="preserve">Для удобной работы с </w:t>
+      </w:r>
+      <w:r>
+        <w:rPr>
+          <w:rFonts w:cs="Times New Roman"/>
+          <w:szCs w:val="28"/>
+          <w:lang w:val="en-US"/>
+        </w:rPr>
+        <w:t>API</w:t>
+      </w:r>
+      <w:r>
+        <w:rPr>
+          <w:rFonts w:cs="Times New Roman"/>
+          <w:szCs w:val="28"/>
+        </w:rPr>
+        <w:t xml:space="preserve"> необходим модуль, который будет </w:t>
+      </w:r>
+      <w:r>
+        <w:rPr>
+          <w:rFonts w:cs="Times New Roman"/>
+          <w:szCs w:val="28"/>
+        </w:rPr>
+        <w:t>основную работу по созданию запроса на север, заполнению нужных заголовков</w:t>
+      </w:r>
+      <w:r>
+        <w:rPr>
+          <w:rFonts w:cs="Times New Roman"/>
+          <w:szCs w:val="28"/>
+        </w:rPr>
+        <w:t>, а также проверке результата запроса.</w:t>
+      </w:r>
+    </w:p>
+    <w:p>
+      <w:pPr>
+        <w:pStyle w:val="ListBullet"/>
+        <w:ind w:firstLine="709"/>
+        <w:rPr>
+          <w:rFonts w:cs="Times New Roman"/>
+          <w:szCs w:val="28"/>
+        </w:rPr>
+      </w:pPr>
+      <w:r>
+        <w:rPr>
+          <w:rFonts w:cs="Times New Roman"/>
+          <w:szCs w:val="28"/>
+        </w:rPr>
+        <w:t xml:space="preserve">Основное, что делает данный модуль – это создает </w:t>
+      </w:r>
+      <w:r>
+        <w:rPr>
+          <w:rFonts w:cs="Times New Roman"/>
+          <w:szCs w:val="28"/>
+          <w:lang w:val="en-US"/>
+        </w:rPr>
+        <w:t>Fetch</w:t>
+      </w:r>
+      <w:r>
+        <w:rPr>
+          <w:rFonts w:cs="Times New Roman"/>
+          <w:szCs w:val="28"/>
+        </w:rPr>
+        <w:t>-запрос. Э</w:t>
+      </w:r>
+      <w:r>
+        <w:rPr>
+          <w:rFonts w:cs="Times New Roman"/>
+          <w:szCs w:val="28"/>
+        </w:rPr>
+        <w:t>то XMLHttpRequest</w:t>
+      </w:r>
+      <w:r>
+        <w:rPr>
+          <w:rFonts w:cs="Times New Roman"/>
+          <w:szCs w:val="28"/>
+        </w:rPr>
+        <w:t>-запрос</w:t>
+      </w:r>
+      <w:r>
+        <w:rPr>
+          <w:rFonts w:cs="Times New Roman"/>
+          <w:szCs w:val="28"/>
+        </w:rPr>
+        <w:t xml:space="preserve"> нового поколения. Он предоставляет улучшенный интерфейс для осуществления запросов к серверу: как по части возможностей и контроля над происходящим, так и по синтаксису, так как построен на </w:t>
+      </w:r>
+      <w:r>
+        <w:rPr>
+          <w:rFonts w:cs="Times New Roman"/>
+          <w:szCs w:val="28"/>
+          <w:lang w:val="en-US"/>
+        </w:rPr>
+        <w:t>Promise</w:t>
+      </w:r>
+      <w:r>
+        <w:rPr>
+          <w:rFonts w:cs="Times New Roman"/>
+          <w:szCs w:val="28"/>
+        </w:rPr>
+        <w:t>.</w:t>
+      </w:r>
+      <w:r>
+        <w:rPr>
+          <w:rFonts w:cs="Times New Roman"/>
+          <w:szCs w:val="28"/>
+        </w:rPr>
+        <w:t xml:space="preserve"> При вызове </w:t>
+      </w:r>
+      <w:r>
+        <w:rPr>
+          <w:rFonts w:cs="Times New Roman"/>
+          <w:szCs w:val="28"/>
+          <w:lang w:val="en-US"/>
+        </w:rPr>
+        <w:t>Fetch</w:t>
+      </w:r>
+      <w:r>
+        <w:rPr>
+          <w:rFonts w:cs="Times New Roman"/>
+          <w:szCs w:val="28"/>
+        </w:rPr>
+        <w:t xml:space="preserve"> возвращает промис, который, когда получен ответ, выполняет коллбэки с объектом Response или с ошибкой, если запрос не удался</w:t>
+      </w:r>
+      <w:r>
+        <w:rPr>
+          <w:rFonts w:cs="Times New Roman"/>
+          <w:szCs w:val="28"/>
+        </w:rPr>
+        <w:t>. Данный метод принимает два параметра: адрес, куда пойдет запрос, и опции:</w:t>
+      </w:r>
+    </w:p>
+    <w:p>
+      <w:pPr>
+        <w:pStyle w:val="ListBullet"/>
+        <w:numPr>
+          <w:ilvl w:val="0"/>
+          <w:numId w:val="1"/>
+        </w:numPr>
+        <w:tabs>
+          <w:tab w:val="num" w:pos="1134"/>
+        </w:tabs>
+        <w:ind w:left="0" w:firstLine="709"/>
+        <w:rPr>
+          <w:rFonts w:cs="Times New Roman"/>
+          <w:szCs w:val="28"/>
+        </w:rPr>
+      </w:pPr>
+      <w:r>
+        <w:rPr>
+          <w:rFonts w:cs="Times New Roman"/>
+          <w:szCs w:val="28"/>
+        </w:rPr>
+        <w:t>метод запроса</w:t>
+      </w:r>
+      <w:r>
+        <w:rPr>
+          <w:rFonts w:cs="Times New Roman"/>
+          <w:szCs w:val="28"/>
+        </w:rPr>
+        <w:t>;</w:t>
+      </w:r>
+    </w:p>
+    <w:p>
+      <w:pPr>
+        <w:pStyle w:val="ListBullet"/>
+        <w:numPr>
+          <w:ilvl w:val="0"/>
+          <w:numId w:val="1"/>
+        </w:numPr>
+        <w:tabs>
+          <w:tab w:val="num" w:pos="1134"/>
+        </w:tabs>
+        <w:ind w:left="0" w:firstLine="709"/>
+        <w:rPr>
+          <w:rFonts w:cs="Times New Roman"/>
+          <w:szCs w:val="28"/>
+        </w:rPr>
+      </w:pPr>
+      <w:r>
+        <w:rPr>
+          <w:rFonts w:cs="Times New Roman"/>
+          <w:szCs w:val="28"/>
+        </w:rPr>
+        <w:t>загаловки запроса</w:t>
+      </w:r>
+      <w:r>
+        <w:rPr>
+          <w:rFonts w:cs="Times New Roman"/>
+          <w:szCs w:val="28"/>
+        </w:rPr>
+        <w:t>;</w:t>
+      </w:r>
+    </w:p>
+    <w:p>
+      <w:pPr>
+        <w:pStyle w:val="ListBullet"/>
+        <w:numPr>
+          <w:ilvl w:val="0"/>
+          <w:numId w:val="1"/>
+        </w:numPr>
+        <w:tabs>
+          <w:tab w:val="num" w:pos="1134"/>
+        </w:tabs>
+        <w:ind w:left="0" w:firstLine="709"/>
+        <w:rPr>
+          <w:rFonts w:cs="Times New Roman"/>
+          <w:szCs w:val="28"/>
+        </w:rPr>
+      </w:pPr>
+      <w:r>
+        <w:rPr>
+          <w:rFonts w:cs="Times New Roman"/>
+          <w:szCs w:val="28"/>
+        </w:rPr>
+        <w:t>тело запроса;</w:t>
+      </w:r>
+    </w:p>
+    <w:p>
+      <w:pPr>
+        <w:pStyle w:val="ListBullet"/>
+        <w:numPr>
+          <w:ilvl w:val="0"/>
+          <w:numId w:val="1"/>
+        </w:numPr>
+        <w:tabs>
+          <w:tab w:val="num" w:pos="1134"/>
+        </w:tabs>
+        <w:ind w:left="0" w:firstLine="709"/>
+        <w:rPr>
+          <w:rFonts w:cs="Times New Roman"/>
+          <w:szCs w:val="28"/>
+        </w:rPr>
+      </w:pPr>
+      <w:r>
+        <w:rPr>
+          <w:rFonts w:cs="Times New Roman"/>
+          <w:szCs w:val="28"/>
+        </w:rPr>
+        <w:t>мод, который указывает режим</w:t>
+      </w:r>
+      <w:r>
+        <w:rPr>
+          <w:rFonts w:cs="Times New Roman"/>
+          <w:szCs w:val="28"/>
+        </w:rPr>
+        <w:t xml:space="preserve"> кросс-доменности</w:t>
+      </w:r>
+      <w:r>
+        <w:rPr>
+          <w:rFonts w:cs="Times New Roman"/>
+          <w:szCs w:val="28"/>
+        </w:rPr>
+        <w:t>, в котором</w:t>
+      </w:r>
+      <w:r>
+        <w:rPr>
+          <w:rFonts w:cs="Times New Roman"/>
+          <w:szCs w:val="28"/>
+        </w:rPr>
+        <w:t xml:space="preserve"> должен быть выполнен запрос;</w:t>
+      </w:r>
+    </w:p>
+    <w:p>
+      <w:pPr>
+        <w:pStyle w:val="ListBullet"/>
+        <w:numPr>
+          <w:ilvl w:val="0"/>
+          <w:numId w:val="1"/>
+        </w:numPr>
+        <w:tabs>
+          <w:tab w:val="num" w:pos="1134"/>
+        </w:tabs>
+        <w:ind w:left="0" w:firstLine="709"/>
+        <w:rPr>
+          <w:rFonts w:cs="Times New Roman"/>
+          <w:szCs w:val="28"/>
+        </w:rPr>
+      </w:pPr>
+      <w:r>
+        <w:rPr>
+          <w:rFonts w:cs="Times New Roman"/>
+          <w:szCs w:val="28"/>
+        </w:rPr>
+        <w:t>кеш, который указывает как кешировать запроса и нужно ли это делать;</w:t>
+      </w:r>
+    </w:p>
+    <w:p>
+      <w:pPr>
+        <w:pStyle w:val="ListBullet"/>
+        <w:numPr>
+          <w:ilvl w:val="0"/>
+          <w:numId w:val="1"/>
+        </w:numPr>
+        <w:tabs>
+          <w:tab w:val="num" w:pos="1134"/>
+        </w:tabs>
+        <w:ind w:left="0" w:firstLine="709"/>
+        <w:rPr>
+          <w:rFonts w:cs="Times New Roman"/>
+          <w:szCs w:val="28"/>
+        </w:rPr>
+      </w:pPr>
+      <w:r>
+        <w:rPr>
+          <w:rFonts w:cs="Times New Roman"/>
+          <w:szCs w:val="28"/>
+        </w:rPr>
+        <w:t xml:space="preserve">переадресация, которая указывает как должен вести запрос при возникновении ошибки с кодами </w:t>
+      </w:r>
+      <w:r>
+        <w:rPr>
+          <w:rFonts w:cs="Times New Roman"/>
+          <w:szCs w:val="28"/>
+        </w:rPr>
+        <w:t>300</w:t>
+      </w:r>
+      <w:r>
+        <w:rPr>
+          <w:rFonts w:cs="Times New Roman"/>
+          <w:szCs w:val="28"/>
+        </w:rPr>
+        <w:t>.</w:t>
+      </w:r>
+    </w:p>
+    <w:p>
+      <w:pPr>
+        <w:pStyle w:val="ListBullet"/>
+        <w:ind w:firstLine="709"/>
+        <w:rPr>
+          <w:rFonts w:cs="Times New Roman"/>
+          <w:szCs w:val="28"/>
+        </w:rPr>
+      </w:pPr>
+      <w:r>
+        <w:rPr>
+          <w:rFonts w:cs="Times New Roman"/>
+          <w:szCs w:val="28"/>
+        </w:rPr>
+        <w:t xml:space="preserve">Как видно, всевозможных настроек </w:t>
+      </w:r>
+      <w:r>
+        <w:rPr>
+          <w:rFonts w:cs="Times New Roman"/>
+          <w:szCs w:val="28"/>
+        </w:rPr>
+        <w:t>у данного типа запросов очень много, поэтому именно он используется в качестве основного метода для отправки запросов на сервер.</w:t>
+      </w:r>
+    </w:p>
+    <w:p>
+      <w:pPr>
+        <w:pStyle w:val="ListBullet"/>
+        <w:ind w:firstLine="709"/>
+        <w:rPr>
+          <w:rFonts w:cs="Times New Roman"/>
+          <w:szCs w:val="28"/>
+        </w:rPr>
+      </w:pPr>
+      <w:r>
+        <w:rPr>
+          <w:rFonts w:cs="Times New Roman"/>
+          <w:szCs w:val="28"/>
+        </w:rPr>
+        <w:t xml:space="preserve">При отправке запроса заполняется неаобходимый набор параметров и загаловков, а так же тело запроса. После получения ответа от сервера, модуль должен проверить соответсвуют ли заголовки ответа ожидаемым и, если все проверки пройдены, то модуль преобразует данные в </w:t>
+      </w:r>
+      <w:r>
+        <w:rPr>
+          <w:rFonts w:cs="Times New Roman"/>
+          <w:szCs w:val="28"/>
+          <w:lang w:val="en-US"/>
+        </w:rPr>
+        <w:t>JSON</w:t>
+      </w:r>
+      <w:r>
+        <w:rPr>
+          <w:rFonts w:cs="Times New Roman"/>
+          <w:szCs w:val="28"/>
+        </w:rPr>
+        <w:t xml:space="preserve"> </w:t>
+      </w:r>
+      <w:r>
+        <w:rPr>
+          <w:rFonts w:cs="Times New Roman"/>
+          <w:szCs w:val="28"/>
+        </w:rPr>
+        <w:t>формат и отправляет в вышестоящий модуль для дальнейшей обработки. Если же в процессе выполнения запроса произошла ошибка или ответ не соответствует ожиданиям, то модуль возвращает в вышестоящий модль ошибку.</w:t>
+      </w:r>
       <w:bookmarkStart w:id="0" w:name="_GoBack"/>
       <w:bookmarkEnd w:id="0"/>
     </w:p>
@@ -4709,7 +5469,7 @@
           <w:rPr>
             <w:noProof/>
           </w:rPr>
-          <w:t>16</w:t>
+          <w:t>17</w:t>
         </w:r>
         <w:r>
           <w:rPr>
@@ -6007,7 +6767,7 @@
 </file>
 
 <file path=customXml/itemProps1.xml><?xml version="1.0" encoding="utf-8"?>
-<ds:datastoreItem xmlns:ds="http://schemas.openxmlformats.org/officeDocument/2006/customXml" ds:itemID="{362FFFC0-6F8F-4E04-B1C7-973FCE24EAE9}">
+<ds:datastoreItem xmlns:ds="http://schemas.openxmlformats.org/officeDocument/2006/customXml" ds:itemID="{10553EBB-AEB1-4BA8-9D08-8A4B378F433D}">
   <ds:schemaRefs>
     <ds:schemaRef ds:uri="http://schemas.openxmlformats.org/officeDocument/2006/bibliography"/>
   </ds:schemaRefs>

</xml_diff>